<commit_message>
First draft done, now trimming and revising
</commit_message>
<xml_diff>
--- a/AnnotatedBibo/bib.docx
+++ b/AnnotatedBibo/bib.docx
@@ -2,6 +2,71 @@
 <file path=word/document.xml><?xml version="1.0" encoding="utf-8"?>
 <w:document xmlns:wpc="http://schemas.microsoft.com/office/word/2010/wordprocessingCanvas" xmlns:mc="http://schemas.openxmlformats.org/markup-compatibility/2006" xmlns:o="urn:schemas-microsoft-com:office:office" xmlns:r="http://schemas.openxmlformats.org/officeDocument/2006/relationships" xmlns:m="http://schemas.openxmlformats.org/officeDocument/2006/math" xmlns:v="urn:schemas-microsoft-com:vml" xmlns:wp14="http://schemas.microsoft.com/office/word/2010/wordprocessingDrawing" xmlns:wp="http://schemas.openxmlformats.org/drawingml/2006/wordprocessingDrawing" xmlns:w10="urn:schemas-microsoft-com:office:word" xmlns:w="http://schemas.openxmlformats.org/wordprocessingml/2006/main" xmlns:w14="http://schemas.microsoft.com/office/word/2010/wordml" xmlns:wpg="http://schemas.microsoft.com/office/word/2010/wordprocessingGroup" xmlns:wpi="http://schemas.microsoft.com/office/word/2010/wordprocessingInk" xmlns:wne="http://schemas.microsoft.com/office/word/2006/wordml" xmlns:wps="http://schemas.microsoft.com/office/word/2010/wordprocessingShape" mc:Ignorable="w14 wp14">
   <w:body>
+    <w:sdt>
+      <w:sdtPr>
+        <w:id w:val="1917666337"/>
+        <w:docPartObj>
+          <w:docPartGallery w:val="Bibliographies"/>
+          <w:docPartUnique/>
+        </w:docPartObj>
+      </w:sdtPr>
+      <w:sdtEndPr>
+        <w:rPr>
+          <w:rFonts w:asciiTheme="minorHAnsi" w:eastAsiaTheme="minorHAnsi" w:hAnsiTheme="minorHAnsi" w:cstheme="minorBidi"/>
+          <w:b w:val="0"/>
+          <w:bCs w:val="0"/>
+          <w:color w:val="auto"/>
+          <w:sz w:val="22"/>
+          <w:szCs w:val="22"/>
+          <w:lang w:eastAsia="en-US"/>
+        </w:rPr>
+      </w:sdtEndPr>
+      <w:sdtContent>
+        <w:p>
+          <w:pPr>
+            <w:pStyle w:val="Heading1"/>
+          </w:pPr>
+          <w:r>
+            <w:t>Bibliography</w:t>
+          </w:r>
+        </w:p>
+        <w:sdt>
+          <w:sdtPr>
+            <w:id w:val="111145805"/>
+            <w:bibliography/>
+          </w:sdtPr>
+          <w:sdtContent>
+            <w:p>
+              <w:r>
+                <w:fldChar w:fldCharType="begin"/>
+              </w:r>
+              <w:r>
+                <w:instrText xml:space="preserve"> BIBLIOGRAPHY </w:instrText>
+              </w:r>
+              <w:r>
+                <w:fldChar w:fldCharType="separate"/>
+              </w:r>
+              <w:r>
+                <w:rPr>
+                  <w:b/>
+                  <w:bCs/>
+                  <w:noProof/>
+                </w:rPr>
+                <w:t>There are no sources in the current document.</w:t>
+              </w:r>
+              <w:r>
+                <w:rPr>
+                  <w:b/>
+                  <w:bCs/>
+                  <w:noProof/>
+                </w:rPr>
+                <w:fldChar w:fldCharType="end"/>
+              </w:r>
+            </w:p>
+          </w:sdtContent>
+        </w:sdt>
+      </w:sdtContent>
+    </w:sdt>
     <w:p>
       <w:pPr>
         <w:pStyle w:val="NormalWeb"/>
@@ -13,173 +78,7 @@
           <w:szCs w:val="18"/>
         </w:rPr>
       </w:pPr>
-      <w:proofErr w:type="gramStart"/>
-      <w:r>
-        <w:rPr>
-          <w:rFonts w:ascii="Verdana" w:hAnsi="Verdana"/>
-          <w:sz w:val="18"/>
-          <w:szCs w:val="18"/>
-        </w:rPr>
-        <w:t xml:space="preserve">Bell, D., and L. </w:t>
-      </w:r>
-      <w:proofErr w:type="spellStart"/>
-      <w:r>
-        <w:rPr>
-          <w:rFonts w:ascii="Verdana" w:hAnsi="Verdana"/>
-          <w:sz w:val="18"/>
-          <w:szCs w:val="18"/>
-        </w:rPr>
-        <w:t>Gana</w:t>
-      </w:r>
-      <w:proofErr w:type="spellEnd"/>
-      <w:r>
-        <w:rPr>
-          <w:rFonts w:ascii="Verdana" w:hAnsi="Verdana"/>
-          <w:sz w:val="18"/>
-          <w:szCs w:val="18"/>
-        </w:rPr>
-        <w:t>.</w:t>
-      </w:r>
-      <w:proofErr w:type="gramEnd"/>
-      <w:r>
-        <w:rPr>
-          <w:rFonts w:ascii="Verdana" w:hAnsi="Verdana"/>
-          <w:sz w:val="18"/>
-          <w:szCs w:val="18"/>
-        </w:rPr>
-        <w:t xml:space="preserve"> "Algorithmic Trading Systems: A Multifaceted View of Adoption".</w:t>
-      </w:r>
-      <w:r>
-        <w:rPr>
-          <w:rFonts w:ascii="Verdana" w:hAnsi="Verdana"/>
-          <w:i/>
-          <w:iCs/>
-          <w:sz w:val="18"/>
-          <w:szCs w:val="18"/>
-        </w:rPr>
-        <w:t xml:space="preserve"> </w:t>
-      </w:r>
-      <w:proofErr w:type="gramStart"/>
-      <w:r>
-        <w:rPr>
-          <w:rFonts w:ascii="Verdana" w:hAnsi="Verdana"/>
-          <w:i/>
-          <w:iCs/>
-          <w:sz w:val="18"/>
-          <w:szCs w:val="18"/>
-        </w:rPr>
-        <w:t>System Science (HICSS), 2012 45th Hawaii International Conference on.</w:t>
-      </w:r>
-      <w:proofErr w:type="gramEnd"/>
-      <w:r>
-        <w:rPr>
-          <w:rFonts w:ascii="Verdana" w:hAnsi="Verdana"/>
-          <w:i/>
-          <w:iCs/>
-          <w:sz w:val="18"/>
-          <w:szCs w:val="18"/>
-        </w:rPr>
-        <w:t xml:space="preserve"> </w:t>
-      </w:r>
-      <w:proofErr w:type="gramStart"/>
-      <w:r>
-        <w:rPr>
-          <w:rFonts w:ascii="Verdana" w:hAnsi="Verdana"/>
-          <w:sz w:val="18"/>
-          <w:szCs w:val="18"/>
-        </w:rPr>
-        <w:t>Web.</w:t>
-      </w:r>
-      <w:proofErr w:type="gramEnd"/>
-      <w:r>
-        <w:rPr>
-          <w:rFonts w:ascii="Verdana" w:hAnsi="Verdana"/>
-          <w:sz w:val="18"/>
-          <w:szCs w:val="18"/>
-        </w:rPr>
-        <w:t xml:space="preserve"> </w:t>
-      </w:r>
-    </w:p>
-    <w:p>
-      <w:pPr>
-        <w:rPr>
-          <w:rFonts w:ascii="Verdana" w:hAnsi="Verdana"/>
-          <w:sz w:val="18"/>
-          <w:szCs w:val="18"/>
-        </w:rPr>
-      </w:pPr>
-      <w:r>
-        <w:rPr>
-          <w:rFonts w:ascii="Verdana" w:hAnsi="Verdana"/>
-          <w:sz w:val="18"/>
-          <w:szCs w:val="18"/>
-        </w:rPr>
-        <w:t>“</w:t>
-      </w:r>
-      <w:r>
-        <w:rPr>
-          <w:rFonts w:ascii="Verdana" w:hAnsi="Verdana"/>
-          <w:sz w:val="18"/>
-          <w:szCs w:val="18"/>
-        </w:rPr>
-        <w:t>Algorithmic</w:t>
-      </w:r>
-      <w:r>
-        <w:rPr>
-          <w:rFonts w:ascii="Verdana" w:hAnsi="Verdana"/>
-          <w:sz w:val="18"/>
-          <w:szCs w:val="18"/>
-        </w:rPr>
-        <w:t xml:space="preserve"> Trading Systems: A multifaceted view of adoption” provided a quick overview of the recent evolutions in how the market works. The market has progressed from being a group of people that meet and agree on how much to trade of their companies for how much to an incredibly quick, complex, and global system that allows anyone to (nearly) instantly trade shares from (nearly) anywhere.  Now it is possible for not only people to do this but also computers. This article presents the </w:t>
-      </w:r>
-      <w:r>
-        <w:rPr>
-          <w:rFonts w:ascii="Verdana" w:hAnsi="Verdana"/>
-          <w:sz w:val="18"/>
-          <w:szCs w:val="18"/>
-        </w:rPr>
-        <w:t>experience that IT professionals have had in the adoption of such systems. Topics like: The expense of maintaining a data center that is guaranteed to be up all of the time, being able to scale to exponentially more trades then the system was originally built for, and compliance with federal regulations.</w:t>
-      </w:r>
-    </w:p>
-    <w:p>
-      <w:pPr>
-        <w:rPr>
-          <w:rFonts w:ascii="Verdana" w:hAnsi="Verdana"/>
-          <w:sz w:val="18"/>
-          <w:szCs w:val="18"/>
-        </w:rPr>
-      </w:pPr>
-      <w:bookmarkStart w:id="0" w:name="_GoBack"/>
-      <w:bookmarkEnd w:id="0"/>
-    </w:p>
-    <w:p>
-      <w:pPr>
-        <w:rPr>
-          <w:rFonts w:ascii="Verdana" w:hAnsi="Verdana"/>
-          <w:sz w:val="18"/>
-          <w:szCs w:val="18"/>
-        </w:rPr>
-      </w:pPr>
-      <w:r>
-        <w:rPr>
-          <w:rFonts w:ascii="Verdana" w:hAnsi="Verdana"/>
-          <w:sz w:val="18"/>
-          <w:szCs w:val="18"/>
-        </w:rPr>
-        <w:t xml:space="preserve">This article was only vaguely on the topic I was hoping for, the implementation in software of such systems not the adoption of software in to IT infrastructure. </w:t>
-      </w:r>
-      <w:proofErr w:type="gramStart"/>
-      <w:r>
-        <w:rPr>
-          <w:rFonts w:ascii="Verdana" w:hAnsi="Verdana"/>
-          <w:sz w:val="18"/>
-          <w:szCs w:val="18"/>
-        </w:rPr>
-        <w:t>Though it did have a nice little description of some of the evolution of algorithmic trading over the past few years at the beginning.</w:t>
-      </w:r>
-      <w:proofErr w:type="gramEnd"/>
-    </w:p>
-    <w:p/>
+    </w:p>
     <w:p>
       <w:pPr>
         <w:pStyle w:val="NormalWeb"/>
@@ -191,33 +90,23 @@
           <w:szCs w:val="18"/>
         </w:rPr>
       </w:pPr>
-      <w:proofErr w:type="spellStart"/>
-      <w:proofErr w:type="gramStart"/>
-      <w:r>
-        <w:rPr>
-          <w:rFonts w:ascii="Verdana" w:hAnsi="Verdana"/>
-          <w:sz w:val="18"/>
-          <w:szCs w:val="18"/>
-        </w:rPr>
-        <w:t>Calafiore</w:t>
-      </w:r>
-      <w:proofErr w:type="spellEnd"/>
-      <w:r>
-        <w:rPr>
-          <w:rFonts w:ascii="Verdana" w:hAnsi="Verdana"/>
-          <w:sz w:val="18"/>
-          <w:szCs w:val="18"/>
-        </w:rPr>
-        <w:t xml:space="preserve">, G. C., and B. </w:t>
-      </w:r>
-      <w:proofErr w:type="spellStart"/>
-      <w:r>
-        <w:rPr>
-          <w:rFonts w:ascii="Verdana" w:hAnsi="Verdana"/>
-          <w:sz w:val="18"/>
-          <w:szCs w:val="18"/>
-        </w:rPr>
-        <w:t>Monastero</w:t>
+      <w:proofErr w:type="gramStart"/>
+      <w:r>
+        <w:rPr>
+          <w:rFonts w:ascii="Verdana" w:hAnsi="Verdana"/>
+          <w:sz w:val="18"/>
+          <w:szCs w:val="18"/>
+        </w:rPr>
+        <w:t xml:space="preserve">Bell, D., and L. </w:t>
+      </w:r>
+      <w:proofErr w:type="spellStart"/>
+      <w:r>
+        <w:rPr>
+          <w:rFonts w:ascii="Verdana" w:hAnsi="Verdana"/>
+          <w:sz w:val="18"/>
+          <w:szCs w:val="18"/>
+        </w:rPr>
+        <w:t>Gana</w:t>
       </w:r>
       <w:proofErr w:type="spellEnd"/>
       <w:r>
@@ -235,18 +124,8 @@
           <w:sz w:val="18"/>
           <w:szCs w:val="18"/>
         </w:rPr>
-        <w:t xml:space="preserve"> </w:t>
-      </w:r>
-      <w:proofErr w:type="gramStart"/>
-      <w:r>
-        <w:rPr>
-          <w:rFonts w:ascii="Verdana" w:hAnsi="Verdana"/>
-          <w:sz w:val="18"/>
-          <w:szCs w:val="18"/>
-        </w:rPr>
-        <w:t>"Experiments on Stock Trading Via Feedback Control".</w:t>
-      </w:r>
-      <w:proofErr w:type="gramEnd"/>
+        <w:t xml:space="preserve"> "Algorithmic Trading Systems: A Multifaceted View of Adoption".</w:t>
+      </w:r>
       <w:r>
         <w:rPr>
           <w:rFonts w:ascii="Verdana" w:hAnsi="Verdana"/>
@@ -266,7 +145,7 @@
           <w:sz w:val="18"/>
           <w:szCs w:val="18"/>
         </w:rPr>
-        <w:t>Information and Financial Engineering (ICIFE), 2010 2nd IEEE International Conference on.</w:t>
+        <w:t>System Science (HICSS), 2012 45th Hawaii International Conference on.</w:t>
       </w:r>
       <w:proofErr w:type="gramEnd"/>
       <w:r>
@@ -302,254 +181,80 @@
       <w:pPr>
         <w:rPr>
           <w:rFonts w:ascii="Verdana" w:hAnsi="Verdana"/>
-          <w:b/>
-          <w:sz w:val="18"/>
-          <w:szCs w:val="18"/>
-        </w:rPr>
-      </w:pPr>
-      <w:r>
-        <w:rPr>
-          <w:rFonts w:ascii="Verdana" w:hAnsi="Verdana"/>
-          <w:b/>
-          <w:sz w:val="18"/>
-          <w:szCs w:val="18"/>
-        </w:rPr>
-        <w:t>THIS PAPER NEEDS REVIEW</w:t>
-      </w:r>
-      <w:r>
-        <w:rPr>
-          <w:rFonts w:ascii="Verdana" w:hAnsi="Verdana"/>
-          <w:b/>
-          <w:sz w:val="18"/>
-          <w:szCs w:val="18"/>
-        </w:rPr>
-        <w:t xml:space="preserve"> there is useful information here</w:t>
-      </w:r>
-      <w:r>
-        <w:rPr>
-          <w:rFonts w:ascii="Verdana" w:hAnsi="Verdana"/>
-          <w:b/>
-          <w:sz w:val="18"/>
-          <w:szCs w:val="18"/>
-        </w:rPr>
-        <w:t>.</w:t>
-      </w:r>
-    </w:p>
-    <w:p>
-      <w:pPr>
-        <w:rPr>
-          <w:rFonts w:ascii="Verdana" w:hAnsi="Verdana"/>
-          <w:sz w:val="18"/>
-          <w:szCs w:val="18"/>
-        </w:rPr>
-      </w:pPr>
-      <w:proofErr w:type="gramStart"/>
-      <w:r>
-        <w:rPr>
-          <w:rFonts w:ascii="Verdana" w:hAnsi="Verdana"/>
-          <w:sz w:val="18"/>
-          <w:szCs w:val="18"/>
-        </w:rPr>
-        <w:t>"Experiments on Stock Trading Via Feedback Control".</w:t>
-      </w:r>
-      <w:proofErr w:type="gramEnd"/>
-      <w:r>
-        <w:rPr>
-          <w:rFonts w:ascii="Verdana" w:hAnsi="Verdana"/>
-          <w:sz w:val="18"/>
-          <w:szCs w:val="18"/>
-        </w:rPr>
-        <w:t xml:space="preserve"> Explores and describes the </w:t>
-      </w:r>
-      <w:proofErr w:type="spellStart"/>
-      <w:r>
-        <w:rPr>
-          <w:rFonts w:ascii="Verdana" w:hAnsi="Verdana"/>
-          <w:sz w:val="18"/>
-          <w:szCs w:val="18"/>
-        </w:rPr>
-        <w:t>Barmish-Iwarere</w:t>
-      </w:r>
-      <w:proofErr w:type="spellEnd"/>
-      <w:r>
-        <w:rPr>
-          <w:rFonts w:ascii="Verdana" w:hAnsi="Verdana"/>
-          <w:sz w:val="18"/>
-          <w:szCs w:val="18"/>
-        </w:rPr>
-        <w:t xml:space="preserve"> (BI) trading </w:t>
-      </w:r>
-      <w:r>
-        <w:rPr>
-          <w:rFonts w:ascii="Verdana" w:hAnsi="Verdana"/>
-          <w:sz w:val="18"/>
-          <w:szCs w:val="18"/>
-        </w:rPr>
-        <w:t>algorithm</w:t>
-      </w:r>
-      <w:r>
-        <w:rPr>
-          <w:rFonts w:ascii="Verdana" w:hAnsi="Verdana"/>
-          <w:sz w:val="18"/>
-          <w:szCs w:val="18"/>
-        </w:rPr>
-        <w:t xml:space="preserve">. The paper begins by describing some background information used in BI. First Brownian motion is quickly </w:t>
-      </w:r>
-      <w:proofErr w:type="gramStart"/>
-      <w:r>
-        <w:rPr>
-          <w:rFonts w:ascii="Verdana" w:hAnsi="Verdana"/>
-          <w:sz w:val="18"/>
-          <w:szCs w:val="18"/>
-        </w:rPr>
-        <w:t>review</w:t>
-      </w:r>
-      <w:proofErr w:type="gramEnd"/>
-      <w:r>
-        <w:rPr>
-          <w:rFonts w:ascii="Verdana" w:hAnsi="Verdana"/>
-          <w:sz w:val="18"/>
-          <w:szCs w:val="18"/>
-        </w:rPr>
-        <w:t xml:space="preserve"> as being: a Markov process, having independent increments, and normally distributed over time. Second the Ito </w:t>
-      </w:r>
-      <w:proofErr w:type="gramStart"/>
-      <w:r>
-        <w:rPr>
-          <w:rFonts w:ascii="Verdana" w:hAnsi="Verdana"/>
-          <w:sz w:val="18"/>
-          <w:szCs w:val="18"/>
-        </w:rPr>
-        <w:t>process  is</w:t>
-      </w:r>
-      <w:proofErr w:type="gramEnd"/>
-      <w:r>
-        <w:rPr>
-          <w:rFonts w:ascii="Verdana" w:hAnsi="Verdana"/>
-          <w:sz w:val="18"/>
-          <w:szCs w:val="18"/>
-        </w:rPr>
-        <w:t xml:space="preserve"> described as being a composite of the Wiener process and Brownian motion. The trading system being explored is then described as being composed of a trigger and a controller. The trigger tells the controller when to take and the controller decides how aggressive to take the given action. An Ito process was used to test the system. The trigger takes action if any of the following conditions are true: “confidence” in the stock is at the lower tolerance </w:t>
-      </w:r>
-      <w:r>
-        <w:rPr>
-          <w:rFonts w:ascii="Verdana" w:hAnsi="Verdana"/>
-          <w:sz w:val="18"/>
-          <w:szCs w:val="18"/>
-        </w:rPr>
-        <w:t>level, or</w:t>
-      </w:r>
-      <w:r>
-        <w:rPr>
-          <w:rFonts w:ascii="Verdana" w:hAnsi="Verdana"/>
-          <w:sz w:val="18"/>
-          <w:szCs w:val="18"/>
-        </w:rPr>
-        <w:t xml:space="preserve"> </w:t>
-      </w:r>
-      <w:r>
-        <w:rPr>
-          <w:rFonts w:ascii="Verdana" w:hAnsi="Verdana"/>
-          <w:sz w:val="18"/>
-          <w:szCs w:val="18"/>
-        </w:rPr>
-        <w:t xml:space="preserve">the stock is significantly high then the drift or volatility would normally allow for (a market imbalance seems to have been detected). It is indicated that this process is very well optimized but the problem of how to optimize the amount of a risky investment is an open problem. The possibility of using an optimal Kelly fraction (or the </w:t>
-      </w:r>
-      <w:proofErr w:type="spellStart"/>
-      <w:r>
-        <w:rPr>
-          <w:rFonts w:ascii="Verdana" w:hAnsi="Verdana"/>
-          <w:sz w:val="18"/>
-          <w:szCs w:val="18"/>
-        </w:rPr>
-        <w:t>Latane</w:t>
-      </w:r>
-      <w:proofErr w:type="spellEnd"/>
-      <w:r>
-        <w:rPr>
-          <w:rFonts w:ascii="Verdana" w:hAnsi="Verdana"/>
-          <w:sz w:val="18"/>
-          <w:szCs w:val="18"/>
-        </w:rPr>
-        <w:t xml:space="preserve"> strategy) is then explored. The results of the research are then explored with the conclusion that BI is moderately effect and fairly predictable.</w:t>
-      </w:r>
-    </w:p>
-    <w:p>
-      <w:pPr>
-        <w:rPr>
-          <w:rFonts w:ascii="Verdana" w:hAnsi="Verdana"/>
-          <w:sz w:val="18"/>
-          <w:szCs w:val="18"/>
-        </w:rPr>
-      </w:pPr>
-      <w:r>
-        <w:rPr>
-          <w:rFonts w:ascii="Verdana" w:hAnsi="Verdana"/>
-          <w:sz w:val="18"/>
-          <w:szCs w:val="18"/>
-        </w:rPr>
-        <w:t>This article was interesting. It helped me find some more terms (listed below) that may help me in understanding the concepts necessary for effective development, evaluation, and discussion of automatic trading systems. The concepts of the Ito process and approximations of the Black-Scholes model seem to be particularly important.</w:t>
-      </w:r>
-    </w:p>
-    <w:p>
-      <w:pPr>
-        <w:rPr>
-          <w:rFonts w:ascii="Verdana" w:hAnsi="Verdana"/>
-          <w:sz w:val="18"/>
-          <w:szCs w:val="18"/>
-        </w:rPr>
-      </w:pPr>
-      <w:r>
-        <w:rPr>
-          <w:rFonts w:ascii="Verdana" w:hAnsi="Verdana"/>
-          <w:sz w:val="18"/>
-          <w:szCs w:val="18"/>
-        </w:rPr>
-        <w:t>Further research is needed to determine what the following terms are: Wiener process, drift (in the context of stock trading),</w:t>
-      </w:r>
-      <w:r>
-        <w:rPr>
-          <w:rFonts w:ascii="Verdana" w:hAnsi="Verdana"/>
-          <w:sz w:val="18"/>
-          <w:szCs w:val="18"/>
-        </w:rPr>
-        <w:t xml:space="preserve"> Brownian motion, </w:t>
-      </w:r>
-      <w:r>
-        <w:rPr>
-          <w:rFonts w:ascii="Verdana" w:hAnsi="Verdana"/>
-          <w:sz w:val="18"/>
-          <w:szCs w:val="18"/>
-        </w:rPr>
-        <w:t>optimal Kelly fraction,</w:t>
-      </w:r>
-      <w:r>
-        <w:rPr>
-          <w:rFonts w:ascii="Verdana" w:hAnsi="Verdana"/>
-          <w:sz w:val="18"/>
-          <w:szCs w:val="18"/>
-        </w:rPr>
-        <w:t xml:space="preserve"> </w:t>
-      </w:r>
-      <w:proofErr w:type="spellStart"/>
-      <w:r>
-        <w:rPr>
-          <w:rFonts w:ascii="Verdana" w:hAnsi="Verdana"/>
-          <w:sz w:val="18"/>
-          <w:szCs w:val="18"/>
-        </w:rPr>
-        <w:t>Latane</w:t>
-      </w:r>
-      <w:proofErr w:type="spellEnd"/>
-      <w:r>
-        <w:rPr>
-          <w:rFonts w:ascii="Verdana" w:hAnsi="Verdana"/>
-          <w:sz w:val="18"/>
-          <w:szCs w:val="18"/>
-        </w:rPr>
-        <w:t xml:space="preserve"> strategy, Black-Scholes model.</w:t>
-      </w:r>
-    </w:p>
+          <w:sz w:val="18"/>
+          <w:szCs w:val="18"/>
+        </w:rPr>
+      </w:pPr>
+      <w:r>
+        <w:rPr>
+          <w:rFonts w:ascii="Verdana" w:hAnsi="Verdana"/>
+          <w:sz w:val="18"/>
+          <w:szCs w:val="18"/>
+        </w:rPr>
+        <w:t>“</w:t>
+      </w:r>
+      <w:r>
+        <w:rPr>
+          <w:rFonts w:ascii="Verdana" w:hAnsi="Verdana"/>
+          <w:sz w:val="18"/>
+          <w:szCs w:val="18"/>
+        </w:rPr>
+        <w:t>Algorithmic</w:t>
+      </w:r>
+      <w:r>
+        <w:rPr>
+          <w:rFonts w:ascii="Verdana" w:hAnsi="Verdana"/>
+          <w:sz w:val="18"/>
+          <w:szCs w:val="18"/>
+        </w:rPr>
+        <w:t xml:space="preserve"> Trading Systems: A multifaceted view of adoption” provided a quick overview of the recent evolutions in how the market works. The market has progressed from being a group of people that meet and agree on how much to trade of their companies for how much to an incredibly quick, complex, and global system that allows anyone to (nearly) instantly trade shares from (nearly) anywhere.  Now it is possible for not only people to do this but also computers. This article presents the </w:t>
+      </w:r>
+      <w:r>
+        <w:rPr>
+          <w:rFonts w:ascii="Verdana" w:hAnsi="Verdana"/>
+          <w:sz w:val="18"/>
+          <w:szCs w:val="18"/>
+        </w:rPr>
+        <w:t>experience that IT professionals have had in the adoption of such systems. Topics like: The expense of maintaining a data center that is guaranteed to be up all of the time, being able to scale to exponentially more trades then the system was originally built for, and compliance with federal regulations.</w:t>
+      </w:r>
+    </w:p>
+    <w:p>
+      <w:pPr>
+        <w:rPr>
+          <w:rFonts w:ascii="Verdana" w:hAnsi="Verdana"/>
+          <w:sz w:val="18"/>
+          <w:szCs w:val="18"/>
+        </w:rPr>
+      </w:pPr>
+    </w:p>
+    <w:p>
+      <w:pPr>
+        <w:rPr>
+          <w:rFonts w:ascii="Verdana" w:hAnsi="Verdana"/>
+          <w:sz w:val="18"/>
+          <w:szCs w:val="18"/>
+        </w:rPr>
+      </w:pPr>
+      <w:r>
+        <w:rPr>
+          <w:rFonts w:ascii="Verdana" w:hAnsi="Verdana"/>
+          <w:sz w:val="18"/>
+          <w:szCs w:val="18"/>
+        </w:rPr>
+        <w:t xml:space="preserve">This article was only vaguely on the topic I was hoping for, the implementation in software of such systems not the adoption of software in to IT infrastructure. </w:t>
+      </w:r>
+      <w:proofErr w:type="gramStart"/>
+      <w:r>
+        <w:rPr>
+          <w:rFonts w:ascii="Verdana" w:hAnsi="Verdana"/>
+          <w:sz w:val="18"/>
+          <w:szCs w:val="18"/>
+        </w:rPr>
+        <w:t>Though it did have a nice little description of some of the evolution of algorithmic trading over the past few years at the beginning.</w:t>
+      </w:r>
+      <w:proofErr w:type="gramEnd"/>
+    </w:p>
+    <w:p/>
     <w:p>
       <w:pPr>
         <w:pStyle w:val="NormalWeb"/>
@@ -561,6 +266,297 @@
           <w:szCs w:val="18"/>
         </w:rPr>
       </w:pPr>
+      <w:proofErr w:type="spellStart"/>
+      <w:proofErr w:type="gramStart"/>
+      <w:r>
+        <w:rPr>
+          <w:rFonts w:ascii="Verdana" w:hAnsi="Verdana"/>
+          <w:sz w:val="18"/>
+          <w:szCs w:val="18"/>
+        </w:rPr>
+        <w:t>Calafiore</w:t>
+      </w:r>
+      <w:proofErr w:type="spellEnd"/>
+      <w:r>
+        <w:rPr>
+          <w:rFonts w:ascii="Verdana" w:hAnsi="Verdana"/>
+          <w:sz w:val="18"/>
+          <w:szCs w:val="18"/>
+        </w:rPr>
+        <w:t xml:space="preserve">, G. C., and B. </w:t>
+      </w:r>
+      <w:proofErr w:type="spellStart"/>
+      <w:r>
+        <w:rPr>
+          <w:rFonts w:ascii="Verdana" w:hAnsi="Verdana"/>
+          <w:sz w:val="18"/>
+          <w:szCs w:val="18"/>
+        </w:rPr>
+        <w:t>Monastero</w:t>
+      </w:r>
+      <w:proofErr w:type="spellEnd"/>
+      <w:r>
+        <w:rPr>
+          <w:rFonts w:ascii="Verdana" w:hAnsi="Verdana"/>
+          <w:sz w:val="18"/>
+          <w:szCs w:val="18"/>
+        </w:rPr>
+        <w:t>.</w:t>
+      </w:r>
+      <w:proofErr w:type="gramEnd"/>
+      <w:r>
+        <w:rPr>
+          <w:rFonts w:ascii="Verdana" w:hAnsi="Verdana"/>
+          <w:sz w:val="18"/>
+          <w:szCs w:val="18"/>
+        </w:rPr>
+        <w:t xml:space="preserve"> </w:t>
+      </w:r>
+      <w:proofErr w:type="gramStart"/>
+      <w:r>
+        <w:rPr>
+          <w:rFonts w:ascii="Verdana" w:hAnsi="Verdana"/>
+          <w:sz w:val="18"/>
+          <w:szCs w:val="18"/>
+        </w:rPr>
+        <w:t>"Experiments on Stock Trading Via Feedback Control".</w:t>
+      </w:r>
+      <w:proofErr w:type="gramEnd"/>
+      <w:r>
+        <w:rPr>
+          <w:rFonts w:ascii="Verdana" w:hAnsi="Verdana"/>
+          <w:i/>
+          <w:iCs/>
+          <w:sz w:val="18"/>
+          <w:szCs w:val="18"/>
+        </w:rPr>
+        <w:t xml:space="preserve"> </w:t>
+      </w:r>
+      <w:proofErr w:type="gramStart"/>
+      <w:r>
+        <w:rPr>
+          <w:rFonts w:ascii="Verdana" w:hAnsi="Verdana"/>
+          <w:i/>
+          <w:iCs/>
+          <w:sz w:val="18"/>
+          <w:szCs w:val="18"/>
+        </w:rPr>
+        <w:t>Information and Financial Engineering (ICIFE), 2010 2nd IEEE International Conference on.</w:t>
+      </w:r>
+      <w:proofErr w:type="gramEnd"/>
+      <w:r>
+        <w:rPr>
+          <w:rFonts w:ascii="Verdana" w:hAnsi="Verdana"/>
+          <w:i/>
+          <w:iCs/>
+          <w:sz w:val="18"/>
+          <w:szCs w:val="18"/>
+        </w:rPr>
+        <w:t xml:space="preserve"> </w:t>
+      </w:r>
+      <w:proofErr w:type="gramStart"/>
+      <w:r>
+        <w:rPr>
+          <w:rFonts w:ascii="Verdana" w:hAnsi="Verdana"/>
+          <w:sz w:val="18"/>
+          <w:szCs w:val="18"/>
+        </w:rPr>
+        <w:t>Web.</w:t>
+      </w:r>
+      <w:proofErr w:type="gramEnd"/>
+      <w:r>
+        <w:rPr>
+          <w:rFonts w:ascii="Verdana" w:hAnsi="Verdana"/>
+          <w:sz w:val="18"/>
+          <w:szCs w:val="18"/>
+        </w:rPr>
+        <w:t xml:space="preserve"> </w:t>
+      </w:r>
+    </w:p>
+    <w:p>
+      <w:pPr>
+        <w:rPr>
+          <w:rFonts w:ascii="Verdana" w:hAnsi="Verdana"/>
+          <w:b/>
+          <w:sz w:val="18"/>
+          <w:szCs w:val="18"/>
+        </w:rPr>
+      </w:pPr>
+      <w:r>
+        <w:rPr>
+          <w:rFonts w:ascii="Verdana" w:hAnsi="Verdana"/>
+          <w:b/>
+          <w:sz w:val="18"/>
+          <w:szCs w:val="18"/>
+        </w:rPr>
+        <w:t>THIS PAPER NEEDS REVIEW</w:t>
+      </w:r>
+      <w:r>
+        <w:rPr>
+          <w:rFonts w:ascii="Verdana" w:hAnsi="Verdana"/>
+          <w:b/>
+          <w:sz w:val="18"/>
+          <w:szCs w:val="18"/>
+        </w:rPr>
+        <w:t xml:space="preserve"> there is useful information here</w:t>
+      </w:r>
+      <w:r>
+        <w:rPr>
+          <w:rFonts w:ascii="Verdana" w:hAnsi="Verdana"/>
+          <w:b/>
+          <w:sz w:val="18"/>
+          <w:szCs w:val="18"/>
+        </w:rPr>
+        <w:t>.</w:t>
+      </w:r>
+    </w:p>
+    <w:p>
+      <w:pPr>
+        <w:rPr>
+          <w:rFonts w:ascii="Verdana" w:hAnsi="Verdana"/>
+          <w:sz w:val="18"/>
+          <w:szCs w:val="18"/>
+        </w:rPr>
+      </w:pPr>
+      <w:proofErr w:type="gramStart"/>
+      <w:r>
+        <w:rPr>
+          <w:rFonts w:ascii="Verdana" w:hAnsi="Verdana"/>
+          <w:sz w:val="18"/>
+          <w:szCs w:val="18"/>
+        </w:rPr>
+        <w:t>"Experiments on Stock Trading Via Feedback Control".</w:t>
+      </w:r>
+      <w:proofErr w:type="gramEnd"/>
+      <w:r>
+        <w:rPr>
+          <w:rFonts w:ascii="Verdana" w:hAnsi="Verdana"/>
+          <w:sz w:val="18"/>
+          <w:szCs w:val="18"/>
+        </w:rPr>
+        <w:t xml:space="preserve"> Explores and describes the </w:t>
+      </w:r>
+      <w:proofErr w:type="spellStart"/>
+      <w:r>
+        <w:rPr>
+          <w:rFonts w:ascii="Verdana" w:hAnsi="Verdana"/>
+          <w:sz w:val="18"/>
+          <w:szCs w:val="18"/>
+        </w:rPr>
+        <w:t>Barmish-Iwarere</w:t>
+      </w:r>
+      <w:proofErr w:type="spellEnd"/>
+      <w:r>
+        <w:rPr>
+          <w:rFonts w:ascii="Verdana" w:hAnsi="Verdana"/>
+          <w:sz w:val="18"/>
+          <w:szCs w:val="18"/>
+        </w:rPr>
+        <w:t xml:space="preserve"> (BI) trading </w:t>
+      </w:r>
+      <w:r>
+        <w:rPr>
+          <w:rFonts w:ascii="Verdana" w:hAnsi="Verdana"/>
+          <w:sz w:val="18"/>
+          <w:szCs w:val="18"/>
+        </w:rPr>
+        <w:t>algorithm</w:t>
+      </w:r>
+      <w:r>
+        <w:rPr>
+          <w:rFonts w:ascii="Verdana" w:hAnsi="Verdana"/>
+          <w:sz w:val="18"/>
+          <w:szCs w:val="18"/>
+        </w:rPr>
+        <w:t xml:space="preserve">. The paper begins by describing some background information used in BI. First Brownian motion is quickly </w:t>
+      </w:r>
+      <w:proofErr w:type="gramStart"/>
+      <w:r>
+        <w:rPr>
+          <w:rFonts w:ascii="Verdana" w:hAnsi="Verdana"/>
+          <w:sz w:val="18"/>
+          <w:szCs w:val="18"/>
+        </w:rPr>
+        <w:t>review</w:t>
+      </w:r>
+      <w:proofErr w:type="gramEnd"/>
+      <w:r>
+        <w:rPr>
+          <w:rFonts w:ascii="Verdana" w:hAnsi="Verdana"/>
+          <w:sz w:val="18"/>
+          <w:szCs w:val="18"/>
+        </w:rPr>
+        <w:t xml:space="preserve"> as being: a Markov process, having independent increments, and normally distributed over time. Second the Ito </w:t>
+      </w:r>
+      <w:proofErr w:type="gramStart"/>
+      <w:r>
+        <w:rPr>
+          <w:rFonts w:ascii="Verdana" w:hAnsi="Verdana"/>
+          <w:sz w:val="18"/>
+          <w:szCs w:val="18"/>
+        </w:rPr>
+        <w:t>process  is</w:t>
+      </w:r>
+      <w:proofErr w:type="gramEnd"/>
+      <w:r>
+        <w:rPr>
+          <w:rFonts w:ascii="Verdana" w:hAnsi="Verdana"/>
+          <w:sz w:val="18"/>
+          <w:szCs w:val="18"/>
+        </w:rPr>
+        <w:t xml:space="preserve"> described as being a composite of the Wiener process and Brownian motion. The trading system being explored is then described as being composed of a trigger and a controller. The trigger tells the controller when to take and the controller decides how aggressive to take the given action. An Ito process was used to test the system. The trigger takes action if any of the following conditions are true: “confidence” in the stock is at the lower tolerance </w:t>
+      </w:r>
+      <w:r>
+        <w:rPr>
+          <w:rFonts w:ascii="Verdana" w:hAnsi="Verdana"/>
+          <w:sz w:val="18"/>
+          <w:szCs w:val="18"/>
+        </w:rPr>
+        <w:t>level, or</w:t>
+      </w:r>
+      <w:r>
+        <w:rPr>
+          <w:rFonts w:ascii="Verdana" w:hAnsi="Verdana"/>
+          <w:sz w:val="18"/>
+          <w:szCs w:val="18"/>
+        </w:rPr>
+        <w:t xml:space="preserve"> </w:t>
+      </w:r>
+      <w:r>
+        <w:rPr>
+          <w:rFonts w:ascii="Verdana" w:hAnsi="Verdana"/>
+          <w:sz w:val="18"/>
+          <w:szCs w:val="18"/>
+        </w:rPr>
+        <w:t xml:space="preserve">the stock is significantly high then the drift or volatility would normally allow for (a market imbalance seems to have been detected). It is indicated that this process is very well optimized but the problem of how to optimize the amount of a risky investment is an open problem. The possibility of using an optimal Kelly fraction (or the </w:t>
+      </w:r>
+      <w:proofErr w:type="spellStart"/>
+      <w:r>
+        <w:rPr>
+          <w:rFonts w:ascii="Verdana" w:hAnsi="Verdana"/>
+          <w:sz w:val="18"/>
+          <w:szCs w:val="18"/>
+        </w:rPr>
+        <w:t>Latane</w:t>
+      </w:r>
+      <w:proofErr w:type="spellEnd"/>
+      <w:r>
+        <w:rPr>
+          <w:rFonts w:ascii="Verdana" w:hAnsi="Verdana"/>
+          <w:sz w:val="18"/>
+          <w:szCs w:val="18"/>
+        </w:rPr>
+        <w:t xml:space="preserve"> strategy) is then explored. The results of the research are then explored with the conclusion that BI is moderately effect and fairly predictable.</w:t>
+      </w:r>
+    </w:p>
+    <w:p>
+      <w:pPr>
+        <w:rPr>
+          <w:rFonts w:ascii="Verdana" w:hAnsi="Verdana"/>
+          <w:sz w:val="18"/>
+          <w:szCs w:val="18"/>
+        </w:rPr>
+      </w:pPr>
       <w:r>
         <w:rPr>
           <w:rFonts w:ascii="Verdana" w:hAnsi="Verdana"/>
@@ -568,6 +564,85 @@
           <w:szCs w:val="18"/>
         </w:rPr>
         <w:lastRenderedPageBreak/>
+        <w:t>This article was interesting. It helped me find some more terms (listed below) that may help me in understanding the concepts necessary for effective development, evaluation, and discussion of automatic trading systems. The concepts of the Ito process and approximations of the Black-Scholes model seem to be particularly important.</w:t>
+      </w:r>
+    </w:p>
+    <w:p>
+      <w:pPr>
+        <w:rPr>
+          <w:rFonts w:ascii="Verdana" w:hAnsi="Verdana"/>
+          <w:sz w:val="18"/>
+          <w:szCs w:val="18"/>
+        </w:rPr>
+      </w:pPr>
+      <w:r>
+        <w:rPr>
+          <w:rFonts w:ascii="Verdana" w:hAnsi="Verdana"/>
+          <w:sz w:val="18"/>
+          <w:szCs w:val="18"/>
+        </w:rPr>
+        <w:t>Further research is needed to determine what the following terms are: Wiener process, drift (in the context of stock trading),</w:t>
+      </w:r>
+      <w:r>
+        <w:rPr>
+          <w:rFonts w:ascii="Verdana" w:hAnsi="Verdana"/>
+          <w:sz w:val="18"/>
+          <w:szCs w:val="18"/>
+        </w:rPr>
+        <w:t xml:space="preserve"> Brownian motion, </w:t>
+      </w:r>
+      <w:r>
+        <w:rPr>
+          <w:rFonts w:ascii="Verdana" w:hAnsi="Verdana"/>
+          <w:sz w:val="18"/>
+          <w:szCs w:val="18"/>
+        </w:rPr>
+        <w:t>optimal Kelly fraction,</w:t>
+      </w:r>
+      <w:r>
+        <w:rPr>
+          <w:rFonts w:ascii="Verdana" w:hAnsi="Verdana"/>
+          <w:sz w:val="18"/>
+          <w:szCs w:val="18"/>
+        </w:rPr>
+        <w:t xml:space="preserve"> </w:t>
+      </w:r>
+      <w:proofErr w:type="spellStart"/>
+      <w:r>
+        <w:rPr>
+          <w:rFonts w:ascii="Verdana" w:hAnsi="Verdana"/>
+          <w:sz w:val="18"/>
+          <w:szCs w:val="18"/>
+        </w:rPr>
+        <w:t>Latane</w:t>
+      </w:r>
+      <w:proofErr w:type="spellEnd"/>
+      <w:r>
+        <w:rPr>
+          <w:rFonts w:ascii="Verdana" w:hAnsi="Verdana"/>
+          <w:sz w:val="18"/>
+          <w:szCs w:val="18"/>
+        </w:rPr>
+        <w:t xml:space="preserve"> strategy, Black-Scholes model.</w:t>
+      </w:r>
+    </w:p>
+    <w:p>
+      <w:pPr>
+        <w:pStyle w:val="NormalWeb"/>
+        <w:spacing w:line="480" w:lineRule="auto"/>
+        <w:ind w:left="450" w:hanging="450"/>
+        <w:rPr>
+          <w:rFonts w:ascii="Verdana" w:hAnsi="Verdana"/>
+          <w:sz w:val="18"/>
+          <w:szCs w:val="18"/>
+        </w:rPr>
+      </w:pPr>
+      <w:r>
+        <w:rPr>
+          <w:rFonts w:ascii="Verdana" w:hAnsi="Verdana"/>
+          <w:sz w:val="18"/>
+          <w:szCs w:val="18"/>
+        </w:rPr>
         <w:t>Hayward, S. "Setting Up Performance Surface of an Artificial Neural Network with Genetic Algorithm Optimization: In Search of an Accurate and Profitable Prediction of Stock Trading".</w:t>
       </w:r>
       <w:r>
@@ -1077,6 +1152,7 @@
           <w:sz w:val="18"/>
           <w:szCs w:val="18"/>
         </w:rPr>
+        <w:lastRenderedPageBreak/>
         <w:t xml:space="preserve">"Prediction of Foreign Exchange Rate by Local Fuzzy Reconstruction Method" primarily reviews three topics: predicting </w:t>
       </w:r>
       <w:proofErr w:type="spellStart"/>
@@ -1194,7 +1270,6 @@
           <w:sz w:val="18"/>
           <w:szCs w:val="18"/>
         </w:rPr>
-        <w:lastRenderedPageBreak/>
         <w:t xml:space="preserve">As with most things involving chaos (in the mathematical since) attractors are discussed and it seems to me that using strange attractors in the context of predicting the stock market is a remarkably good idea. Also the mention of </w:t>
       </w:r>
       <w:proofErr w:type="spellStart"/>
@@ -1525,7 +1600,16 @@
           <w:sz w:val="18"/>
           <w:szCs w:val="18"/>
         </w:rPr>
-        <w:t>with the next generation to prevent local optima) may be effective. Then two models of how to do this are discussed. Next the algorithms used in each agent are reviewed, in this case a neural-genetic hybrid algorithm. The rules of the system used to simulate these agents are then described. Following this, how social learning and individual learning work in the context of this experiment is shown in detail. The article concludes with a short description of where further research may continue and infers that this is a very feasible, though imperfect solution.</w:t>
+        <w:t xml:space="preserve">with the next generation to prevent local optima) may be effective. Then two models of how to do this are discussed. Next the algorithms used in each agent are reviewed, in this case a neural-genetic hybrid algorithm. The rules of the system used to simulate these agents are then described. Following this, how social learning and individual learning work in the context of this experiment is shown in detail. The article concludes with a short description </w:t>
+      </w:r>
+      <w:r>
+        <w:rPr>
+          <w:rFonts w:ascii="Verdana" w:hAnsi="Verdana"/>
+          <w:sz w:val="18"/>
+          <w:szCs w:val="18"/>
+        </w:rPr>
+        <w:lastRenderedPageBreak/>
+        <w:t>of where further research may continue and infers that this is a very feasible, though imperfect solution.</w:t>
       </w:r>
     </w:p>
     <w:p>
@@ -1559,26 +1643,25 @@
           <w:sz w:val="18"/>
           <w:szCs w:val="18"/>
         </w:rPr>
-        <w:t xml:space="preserve">that are carefully selected (by another algorithm) to be a situation that the algorithm will excel in. The idea of them communicating with each other also seems to be very useful and infers that it may be a good idea to have multiple agents </w:t>
-      </w:r>
-      <w:r>
-        <w:rPr>
-          <w:rFonts w:ascii="Verdana" w:hAnsi="Verdana"/>
-          <w:sz w:val="18"/>
-          <w:szCs w:val="18"/>
-        </w:rPr>
-        <w:lastRenderedPageBreak/>
-        <w:t>looking at any given situation, just like you would have a team of people look at a hard problem. The idea of imperfect environments is one that I think can be applied to many situations because so many real world problems are too complex to accurately model, ways to deal with this may be part of the answer to how to effectively deal with the market.</w:t>
-      </w:r>
-    </w:p>
-    <w:p>
-      <w:pPr>
-        <w:rPr>
-          <w:rFonts w:ascii="Verdana" w:hAnsi="Verdana"/>
-          <w:sz w:val="18"/>
-          <w:szCs w:val="18"/>
-        </w:rPr>
-      </w:pPr>
+        <w:t>that are carefully selected (by another algorithm) to be a situation that the algorithm will excel in. The idea of them communicating with each other also seems to be very useful and infers that it may be a good idea to have multiple agents looking at any given situation, just like you would have a team of people look at a hard problem. The idea of imperfect environments is one that I think can be applied to many situations because so many real world problems are too complex to accurately model, ways to deal with this may be part of the answer to how to effectively deal with the market.</w:t>
+      </w:r>
+    </w:p>
+    <w:p>
+      <w:pPr>
+        <w:rPr>
+          <w:rFonts w:ascii="Verdana" w:hAnsi="Verdana"/>
+          <w:sz w:val="18"/>
+          <w:szCs w:val="18"/>
+        </w:rPr>
+      </w:pPr>
+      <w:r>
+        <w:rPr>
+          <w:rFonts w:ascii="Verdana" w:hAnsi="Verdana"/>
+          <w:sz w:val="18"/>
+          <w:szCs w:val="18"/>
+        </w:rPr>
+        <w:t xml:space="preserve">The genetic algorithms in this paper do not cross over at all they just mutate and then steal each other’s models if they are not happy with their own. </w:t>
+      </w:r>
     </w:p>
     <w:p>
       <w:pPr>
@@ -1751,15 +1834,7 @@
           <w:sz w:val="18"/>
           <w:szCs w:val="18"/>
         </w:rPr>
-        <w:t>"Stock Market Prediction using Neural Networks: Does Trading Volume Help in Short-Term Prediction?"</w:t>
-      </w:r>
-      <w:r>
-        <w:rPr>
-          <w:rFonts w:ascii="Verdana" w:hAnsi="Verdana"/>
-          <w:sz w:val="18"/>
-          <w:szCs w:val="18"/>
-        </w:rPr>
-        <w:t xml:space="preserve"> explores the relationship between trading volume and the forecasting abilities of neural networks. </w:t>
+        <w:t xml:space="preserve">"Stock Market Prediction using Neural Networks: Does Trading Volume Help in Short-Term Prediction?" explores the relationship between trading volume and the forecasting abilities of neural networks. </w:t>
       </w:r>
       <w:proofErr w:type="spellStart"/>
       <w:r>
@@ -2094,6 +2169,7 @@
           <w:sz w:val="18"/>
           <w:szCs w:val="18"/>
         </w:rPr>
+        <w:lastRenderedPageBreak/>
         <w:t>Grossklags</w:t>
       </w:r>
       <w:proofErr w:type="spellEnd"/>
@@ -2103,15 +2179,7 @@
           <w:sz w:val="18"/>
           <w:szCs w:val="18"/>
         </w:rPr>
-        <w:t>, J., and C. Schmidt</w:t>
-      </w:r>
-      <w:r>
-        <w:rPr>
-          <w:rFonts w:ascii="Verdana" w:hAnsi="Verdana"/>
-          <w:sz w:val="18"/>
-          <w:szCs w:val="18"/>
-        </w:rPr>
-        <w:t>.</w:t>
+        <w:t>, J., and C. Schmidt.</w:t>
       </w:r>
       <w:proofErr w:type="gramEnd"/>
       <w:r>
@@ -2122,23 +2190,13 @@
         </w:rPr>
         <w:t xml:space="preserve">  </w:t>
       </w:r>
-      <w:proofErr w:type="gramStart"/>
-      <w:r>
-        <w:rPr>
-          <w:rFonts w:ascii="Verdana" w:hAnsi="Verdana"/>
-          <w:sz w:val="18"/>
-          <w:szCs w:val="18"/>
-        </w:rPr>
-        <w:t>"Software Agents and Market (in) Efficiency: A Human Trader Experiment."</w:t>
-      </w:r>
-      <w:proofErr w:type="gramEnd"/>
-      <w:r>
-        <w:rPr>
-          <w:rFonts w:ascii="Verdana" w:hAnsi="Verdana"/>
-          <w:sz w:val="18"/>
-          <w:szCs w:val="18"/>
-        </w:rPr>
-        <w:t xml:space="preserve"> </w:t>
+      <w:r>
+        <w:rPr>
+          <w:rFonts w:ascii="Verdana" w:hAnsi="Verdana"/>
+          <w:sz w:val="18"/>
+          <w:szCs w:val="18"/>
+        </w:rPr>
+        <w:t xml:space="preserve">"Software Agents and Market (in) Efficiency: A Human Trader Experiment." </w:t>
       </w:r>
       <w:r>
         <w:rPr>
@@ -2192,15 +2250,7 @@
           <w:sz w:val="18"/>
           <w:szCs w:val="18"/>
         </w:rPr>
-        <w:t xml:space="preserve">In </w:t>
-      </w:r>
-      <w:r>
-        <w:rPr>
-          <w:rFonts w:ascii="Verdana" w:hAnsi="Verdana"/>
-          <w:sz w:val="18"/>
-          <w:szCs w:val="18"/>
-        </w:rPr>
-        <w:t>"Software Agents and Market (in) Efficiency: A Human Trader Experiment."</w:t>
+        <w:t>In "Software Agents and Market (in) Efficiency: A Human Trader Experiment."</w:t>
       </w:r>
       <w:proofErr w:type="gramEnd"/>
       <w:r>
@@ -2227,16 +2277,7 @@
           <w:sz w:val="18"/>
           <w:szCs w:val="18"/>
         </w:rPr>
-        <w:t xml:space="preserve"> and Schmidt (G and S) explore the relationship between traders having knowledge that computers were trading against them and how well they did while trading. G and S showed that when the traders had </w:t>
-      </w:r>
-      <w:r>
-        <w:rPr>
-          <w:rFonts w:ascii="Verdana" w:hAnsi="Verdana"/>
-          <w:sz w:val="18"/>
-          <w:szCs w:val="18"/>
-        </w:rPr>
-        <w:lastRenderedPageBreak/>
-        <w:t xml:space="preserve">knowledge of the traders they were significantly more efficient with their trades especially in regards to factors that triggered trades by the agents. G and S first review a similar situation to the market where traders and computers interact, </w:t>
+        <w:t xml:space="preserve"> and Schmidt (G and S) explore the relationship between traders having knowledge that computers were trading against them and how well they did while trading. G and S showed that when the traders had knowledge of the traders they were significantly more efficient with their trades especially in regards to factors that triggered trades by the agents. G and S first review a similar situation to the market where traders and computers interact, </w:t>
       </w:r>
       <w:proofErr w:type="spellStart"/>
       <w:r>
@@ -2548,23 +2589,24 @@
           <w:sz w:val="18"/>
           <w:szCs w:val="18"/>
         </w:rPr>
-        <w:t>"Investigating the Effect of Different GP Algorithms on the Non-Stationary</w:t>
-      </w:r>
-      <w:r>
-        <w:rPr>
-          <w:rFonts w:ascii="Verdana" w:hAnsi="Verdana"/>
-          <w:sz w:val="18"/>
-          <w:szCs w:val="18"/>
-        </w:rPr>
-        <w:t xml:space="preserve"> Behavior of Financial Markets" extends previous research that showed that that the market was non-stationary and that a GP algorithm that was not able to adopt new strategies for different market conditions would decrease in performance and become obsolete. Tsang concluded that this is not only the case for the particular algorithm that was used in the original study but for any algorithm that does not coevolve with the market though no evidence was found that the GPs that do not coevolve will continually decrease in performance. This conclusion was drawn from using a more extensive set of GPs and applying them to 10 different markets. The Authors determined that agents can be divided into two different categories</w:t>
-      </w:r>
-      <w:r>
-        <w:rPr>
-          <w:rFonts w:ascii="Verdana" w:hAnsi="Verdana"/>
-          <w:sz w:val="18"/>
-          <w:szCs w:val="18"/>
-        </w:rPr>
-        <w:t xml:space="preserve">: N-type models (agents that have preset market strategies (like the pervious papers algorithm) and must chose in a deterministic manner what one to use) and Santa-Fe Institute (SFI) (agents that can create strategies called novelties that work for a short time in a very specific situation, these agents can effectively coevolve with the market) like ones. The first GP algorithm that was used was called a simple GP algorithm and was inspired by a tool called EDDIE. The simple GP observed the following variables: Moving Average (MA), Trader Break </w:t>
+        <w:t>"Investigating the Effect of Different GP Algorithms on the Non-Stationary Behavior of Financial Markets" extends previous research that showed that that the market was non-stationary and that a GP algorithm that was not able to adopt new strategies for different market conditions would decrease in performance and become obsolete. Tsang concluded that this is not only the case for the particular algorithm that was used in the original study but for any algorithm that does not coevolve with the market though no evidence was found that the GPs that do not coevolve will continually decrease in performance. This conclusion was drawn from using a more extensive set of GPs and applying them to 10 different markets. The Authors determined that agents can be divided into two different categories</w:t>
+      </w:r>
+      <w:r>
+        <w:rPr>
+          <w:rFonts w:ascii="Verdana" w:hAnsi="Verdana"/>
+          <w:sz w:val="18"/>
+          <w:szCs w:val="18"/>
+        </w:rPr>
+        <w:t xml:space="preserve">: N-type models (agents that have preset market strategies (like the pervious papers algorithm) and must chose in a deterministic manner what one to use) and Santa-Fe Institute (SFI) (agents that can create strategies called novelties that work for a short time in a very specific situation, these agents can effectively coevolve with the market) like ones. The first GP algorithm that was used was called a simple GP algorithm and was inspired by a tool called EDDIE. The simple GP observed the following </w:t>
+      </w:r>
+      <w:r>
+        <w:rPr>
+          <w:rFonts w:ascii="Verdana" w:hAnsi="Verdana"/>
+          <w:sz w:val="18"/>
+          <w:szCs w:val="18"/>
+        </w:rPr>
+        <w:lastRenderedPageBreak/>
+        <w:t xml:space="preserve">variables: Moving Average (MA), Trader Break </w:t>
       </w:r>
       <w:proofErr w:type="gramStart"/>
       <w:r>
@@ -2658,16 +2700,7 @@
           <w:sz w:val="18"/>
           <w:szCs w:val="18"/>
         </w:rPr>
-        <w:t xml:space="preserve">. The final GP used is called EDDIE 8 which extends EDDIE 7 with the ability to more accurately determine what time frame for each variable should be used. The authors concluded that because all of these different algorithms came up with similar </w:t>
-      </w:r>
-      <w:r>
-        <w:rPr>
-          <w:rFonts w:ascii="Verdana" w:hAnsi="Verdana"/>
-          <w:sz w:val="18"/>
-          <w:szCs w:val="18"/>
-        </w:rPr>
-        <w:lastRenderedPageBreak/>
-        <w:t>results of being able to remain effective after a long period of time trading that a GP that can coevolve is a much better choice for a moving market.</w:t>
+        <w:t>. The final GP used is called EDDIE 8 which extends EDDIE 7 with the ability to more accurately determine what time frame for each variable should be used. The authors concluded that because all of these different algorithms came up with similar results of being able to remain effective after a long period of time trading that a GP that can coevolve is a much better choice for a moving market.</w:t>
       </w:r>
     </w:p>
     <w:p>
@@ -2766,23 +2799,7 @@
           <w:sz w:val="18"/>
           <w:szCs w:val="18"/>
         </w:rPr>
-        <w:t xml:space="preserve">In the article </w:t>
-      </w:r>
-      <w:r>
-        <w:rPr>
-          <w:rFonts w:ascii="Verdana" w:hAnsi="Verdana"/>
-          <w:sz w:val="18"/>
-          <w:szCs w:val="18"/>
-        </w:rPr>
-        <w:t>"Trading Agents Competing: Performance, Progress, and Market Effectiveness."</w:t>
-      </w:r>
-      <w:r>
-        <w:rPr>
-          <w:rFonts w:ascii="Verdana" w:hAnsi="Verdana"/>
-          <w:sz w:val="18"/>
-          <w:szCs w:val="18"/>
-        </w:rPr>
-        <w:t xml:space="preserve"> Wellman compares various trading agents that competed in the annual Trading Agent Competition. </w:t>
+        <w:t xml:space="preserve">In the article "Trading Agents Competing: Performance, Progress, and Market Effectiveness." Wellman compares various trading agents that competed in the annual Trading Agent Competition. </w:t>
       </w:r>
       <w:r>
         <w:rPr>
@@ -3079,15 +3096,8 @@
           <w:sz w:val="18"/>
           <w:szCs w:val="18"/>
         </w:rPr>
-        <w:t xml:space="preserve">In </w:t>
-      </w:r>
-      <w:r>
-        <w:rPr>
-          <w:rFonts w:ascii="Verdana" w:hAnsi="Verdana"/>
-          <w:sz w:val="18"/>
-          <w:szCs w:val="18"/>
-        </w:rPr>
-        <w:t>"Comparative Study of Stock Trend Prediction using Time Delay, Recurrent and Probabilistic Neural Networks."</w:t>
+        <w:lastRenderedPageBreak/>
+        <w:t>In "Comparative Study of Stock Trend Prediction using Time Delay, Recurrent and Probabilistic Neural Networks."</w:t>
       </w:r>
       <w:proofErr w:type="gramEnd"/>
       <w:r>
@@ -3254,16 +3264,7 @@
           <w:sz w:val="18"/>
           <w:szCs w:val="18"/>
         </w:rPr>
-        <w:t xml:space="preserve"> describes TDNNs as networks that are </w:t>
-      </w:r>
-      <w:r>
-        <w:rPr>
-          <w:rFonts w:ascii="Verdana" w:hAnsi="Verdana"/>
-          <w:sz w:val="18"/>
-          <w:szCs w:val="18"/>
-        </w:rPr>
-        <w:lastRenderedPageBreak/>
-        <w:t xml:space="preserve">three layers deep the first layer takes the input the second observes patterns and the third sums results. </w:t>
+        <w:t xml:space="preserve"> describes TDNNs as networks that are three layers deep the first layer takes the input the second observes patterns and the third sums results. </w:t>
       </w:r>
       <w:proofErr w:type="spellStart"/>
       <w:r>
@@ -3353,6 +3354,24 @@
         </w:rPr>
         <w:t>This paper is a great review of the possible NNs to use when working with short term predictions and will probably be a good point for me to start when I actually implement an algorithm. The paper is also good evidence that short term prediction may be the best method to use for naïve algorithmic structures. After reading this paper I conclude that I will use a GP algorithm in conjunction with a PNN or RNN to predict stock and report on whether this is a good method.</w:t>
       </w:r>
+    </w:p>
+    <w:p>
+      <w:pPr>
+        <w:rPr>
+          <w:rFonts w:ascii="Verdana" w:hAnsi="Verdana"/>
+          <w:sz w:val="18"/>
+          <w:szCs w:val="18"/>
+        </w:rPr>
+      </w:pPr>
+    </w:p>
+    <w:p>
+      <w:pPr>
+        <w:rPr>
+          <w:rFonts w:ascii="Verdana" w:hAnsi="Verdana"/>
+          <w:sz w:val="18"/>
+          <w:szCs w:val="18"/>
+        </w:rPr>
+      </w:pPr>
     </w:p>
     <w:sectPr>
       <w:pgSz w:w="12240" w:h="15840"/>
@@ -3525,6 +3544,30 @@
     <w:name w:val="Normal"/>
     <w:qFormat/>
   </w:style>
+  <w:style w:type="paragraph" w:styleId="Heading1">
+    <w:name w:val="heading 1"/>
+    <w:basedOn w:val="Normal"/>
+    <w:next w:val="Normal"/>
+    <w:link w:val="Heading1Char"/>
+    <w:uiPriority w:val="9"/>
+    <w:qFormat/>
+    <w:rsid w:val="00256C52"/>
+    <w:pPr>
+      <w:keepNext/>
+      <w:keepLines/>
+      <w:spacing w:before="480" w:after="0"/>
+      <w:outlineLvl w:val="0"/>
+    </w:pPr>
+    <w:rPr>
+      <w:rFonts w:asciiTheme="majorHAnsi" w:eastAsiaTheme="majorEastAsia" w:hAnsiTheme="majorHAnsi" w:cstheme="majorBidi"/>
+      <w:b/>
+      <w:bCs/>
+      <w:color w:val="365F91" w:themeColor="accent1" w:themeShade="BF"/>
+      <w:sz w:val="28"/>
+      <w:szCs w:val="28"/>
+      <w:lang w:eastAsia="ja-JP"/>
+    </w:rPr>
+  </w:style>
   <w:style w:type="character" w:default="1" w:styleId="DefaultParagraphFont">
     <w:name w:val="Default Paragraph Font"/>
     <w:uiPriority w:val="1"/>
@@ -3564,6 +3607,52 @@
       <w:rFonts w:ascii="Times New Roman" w:eastAsia="Times New Roman" w:hAnsi="Times New Roman" w:cs="Times New Roman"/>
       <w:sz w:val="24"/>
       <w:szCs w:val="24"/>
+    </w:rPr>
+  </w:style>
+  <w:style w:type="character" w:customStyle="1" w:styleId="Heading1Char">
+    <w:name w:val="Heading 1 Char"/>
+    <w:basedOn w:val="DefaultParagraphFont"/>
+    <w:link w:val="Heading1"/>
+    <w:uiPriority w:val="9"/>
+    <w:rsid w:val="00256C52"/>
+    <w:rPr>
+      <w:rFonts w:asciiTheme="majorHAnsi" w:eastAsiaTheme="majorEastAsia" w:hAnsiTheme="majorHAnsi" w:cstheme="majorBidi"/>
+      <w:b/>
+      <w:bCs/>
+      <w:color w:val="365F91" w:themeColor="accent1" w:themeShade="BF"/>
+      <w:sz w:val="28"/>
+      <w:szCs w:val="28"/>
+      <w:lang w:eastAsia="ja-JP"/>
+    </w:rPr>
+  </w:style>
+  <w:style w:type="paragraph" w:styleId="BalloonText">
+    <w:name w:val="Balloon Text"/>
+    <w:basedOn w:val="Normal"/>
+    <w:link w:val="BalloonTextChar"/>
+    <w:uiPriority w:val="99"/>
+    <w:semiHidden/>
+    <w:unhideWhenUsed/>
+    <w:rsid w:val="00256C52"/>
+    <w:pPr>
+      <w:spacing w:after="0" w:line="240" w:lineRule="auto"/>
+    </w:pPr>
+    <w:rPr>
+      <w:rFonts w:ascii="Tahoma" w:hAnsi="Tahoma" w:cs="Tahoma"/>
+      <w:sz w:val="16"/>
+      <w:szCs w:val="16"/>
+    </w:rPr>
+  </w:style>
+  <w:style w:type="character" w:customStyle="1" w:styleId="BalloonTextChar">
+    <w:name w:val="Balloon Text Char"/>
+    <w:basedOn w:val="DefaultParagraphFont"/>
+    <w:link w:val="BalloonText"/>
+    <w:uiPriority w:val="99"/>
+    <w:semiHidden/>
+    <w:rsid w:val="00256C52"/>
+    <w:rPr>
+      <w:rFonts w:ascii="Tahoma" w:hAnsi="Tahoma" w:cs="Tahoma"/>
+      <w:sz w:val="16"/>
+      <w:szCs w:val="16"/>
     </w:rPr>
   </w:style>
 </w:styles>
@@ -3730,6 +3819,30 @@
     <w:name w:val="Normal"/>
     <w:qFormat/>
   </w:style>
+  <w:style w:type="paragraph" w:styleId="Heading1">
+    <w:name w:val="heading 1"/>
+    <w:basedOn w:val="Normal"/>
+    <w:next w:val="Normal"/>
+    <w:link w:val="Heading1Char"/>
+    <w:uiPriority w:val="9"/>
+    <w:qFormat/>
+    <w:rsid w:val="00256C52"/>
+    <w:pPr>
+      <w:keepNext/>
+      <w:keepLines/>
+      <w:spacing w:before="480" w:after="0"/>
+      <w:outlineLvl w:val="0"/>
+    </w:pPr>
+    <w:rPr>
+      <w:rFonts w:asciiTheme="majorHAnsi" w:eastAsiaTheme="majorEastAsia" w:hAnsiTheme="majorHAnsi" w:cstheme="majorBidi"/>
+      <w:b/>
+      <w:bCs/>
+      <w:color w:val="365F91" w:themeColor="accent1" w:themeShade="BF"/>
+      <w:sz w:val="28"/>
+      <w:szCs w:val="28"/>
+      <w:lang w:eastAsia="ja-JP"/>
+    </w:rPr>
+  </w:style>
   <w:style w:type="character" w:default="1" w:styleId="DefaultParagraphFont">
     <w:name w:val="Default Paragraph Font"/>
     <w:uiPriority w:val="1"/>
@@ -3769,6 +3882,52 @@
       <w:rFonts w:ascii="Times New Roman" w:eastAsia="Times New Roman" w:hAnsi="Times New Roman" w:cs="Times New Roman"/>
       <w:sz w:val="24"/>
       <w:szCs w:val="24"/>
+    </w:rPr>
+  </w:style>
+  <w:style w:type="character" w:customStyle="1" w:styleId="Heading1Char">
+    <w:name w:val="Heading 1 Char"/>
+    <w:basedOn w:val="DefaultParagraphFont"/>
+    <w:link w:val="Heading1"/>
+    <w:uiPriority w:val="9"/>
+    <w:rsid w:val="00256C52"/>
+    <w:rPr>
+      <w:rFonts w:asciiTheme="majorHAnsi" w:eastAsiaTheme="majorEastAsia" w:hAnsiTheme="majorHAnsi" w:cstheme="majorBidi"/>
+      <w:b/>
+      <w:bCs/>
+      <w:color w:val="365F91" w:themeColor="accent1" w:themeShade="BF"/>
+      <w:sz w:val="28"/>
+      <w:szCs w:val="28"/>
+      <w:lang w:eastAsia="ja-JP"/>
+    </w:rPr>
+  </w:style>
+  <w:style w:type="paragraph" w:styleId="BalloonText">
+    <w:name w:val="Balloon Text"/>
+    <w:basedOn w:val="Normal"/>
+    <w:link w:val="BalloonTextChar"/>
+    <w:uiPriority w:val="99"/>
+    <w:semiHidden/>
+    <w:unhideWhenUsed/>
+    <w:rsid w:val="00256C52"/>
+    <w:pPr>
+      <w:spacing w:after="0" w:line="240" w:lineRule="auto"/>
+    </w:pPr>
+    <w:rPr>
+      <w:rFonts w:ascii="Tahoma" w:hAnsi="Tahoma" w:cs="Tahoma"/>
+      <w:sz w:val="16"/>
+      <w:szCs w:val="16"/>
+    </w:rPr>
+  </w:style>
+  <w:style w:type="character" w:customStyle="1" w:styleId="BalloonTextChar">
+    <w:name w:val="Balloon Text Char"/>
+    <w:basedOn w:val="DefaultParagraphFont"/>
+    <w:link w:val="BalloonText"/>
+    <w:uiPriority w:val="99"/>
+    <w:semiHidden/>
+    <w:rsid w:val="00256C52"/>
+    <w:rPr>
+      <w:rFonts w:ascii="Tahoma" w:hAnsi="Tahoma" w:cs="Tahoma"/>
+      <w:sz w:val="16"/>
+      <w:szCs w:val="16"/>
     </w:rPr>
   </w:style>
 </w:styles>
@@ -4057,4 +4216,16 @@
   <a:objectDefaults/>
   <a:extraClrSchemeLst/>
 </a:theme>
+</file>
+
+<file path=customXml/item1.xml><?xml version="1.0" encoding="utf-8"?>
+<b:Sources xmlns:b="http://schemas.openxmlformats.org/officeDocument/2006/bibliography" xmlns="http://schemas.openxmlformats.org/officeDocument/2006/bibliography" SelectedStyle="\MLASeventhEditionOfficeOnline.xsl" StyleName="MLA Seventh Edition"/>
+</file>
+
+<file path=customXml/itemProps1.xml><?xml version="1.0" encoding="utf-8"?>
+<ds:datastoreItem xmlns:ds="http://schemas.openxmlformats.org/officeDocument/2006/customXml" ds:itemID="{78278B04-6078-4893-AD32-874080033D25}">
+  <ds:schemaRefs>
+    <ds:schemaRef ds:uri="http://schemas.openxmlformats.org/officeDocument/2006/bibliography"/>
+  </ds:schemaRefs>
+</ds:datastoreItem>
 </file>
</xml_diff>